<commit_message>
added Exploratory Assignment 1
</commit_message>
<xml_diff>
--- a/Exploratory Assignment 1/Report 4.docx
+++ b/Exploratory Assignment 1/Report 4.docx
@@ -17,27 +17,1431 @@
           <w:szCs w:val="56"/>
           <w:lang w:val="en-IN"/>
         </w:rPr>
-        <w:t>Q</w:t>
-      </w:r>
-      <w:r>
-        <w:rPr>
-          <w:sz w:val="56"/>
-          <w:szCs w:val="56"/>
-          <w:lang w:val="en-IN"/>
-        </w:rPr>
-        <w:t>4</w:t>
-      </w:r>
-    </w:p>
-    <w:p>
-      <w:r>
+        <w:t>Q4</w:t>
+      </w:r>
+    </w:p>
+    <w:p>
+      <w:pPr>
         <w:rPr>
           <w:sz w:val="28"/>
           <w:szCs w:val="28"/>
           <w:lang w:val="en-IN"/>
         </w:rPr>
+      </w:pPr>
+      <w:r>
+        <w:rPr>
+          <w:sz w:val="28"/>
+          <w:szCs w:val="28"/>
+          <w:lang w:val="en-IN"/>
+        </w:rPr>
         <w:t>Apply GA based approach to solve an instance of Travelling Salesman problem.</w:t>
       </w:r>
     </w:p>
+    <w:p>
+      <w:pPr>
+        <w:rPr>
+          <w:sz w:val="28"/>
+          <w:szCs w:val="28"/>
+          <w:lang w:val="en-IN"/>
+        </w:rPr>
+      </w:pPr>
+    </w:p>
+    <w:p>
+      <w:pPr>
+        <w:rPr>
+          <w:sz w:val="28"/>
+          <w:szCs w:val="28"/>
+          <w:u w:val="single"/>
+          <w:lang w:val="en-IN"/>
+        </w:rPr>
+      </w:pPr>
+      <w:r>
+        <w:rPr>
+          <w:sz w:val="28"/>
+          <w:szCs w:val="28"/>
+          <w:u w:val="single"/>
+          <w:lang w:val="en-IN"/>
+        </w:rPr>
+        <w:t>Problem:</w:t>
+      </w:r>
+    </w:p>
+    <w:p>
+      <w:r>
+        <w:t>Given a set of cities and distance between every pair of cities, the problem is to find the shortest possible route that visits every city exactly once and returns to the starting point.</w:t>
+      </w:r>
+    </w:p>
+    <w:p/>
+    <w:p>
+      <w:pPr>
+        <w:rPr>
+          <w:sz w:val="28"/>
+          <w:szCs w:val="28"/>
+          <w:u w:val="single"/>
+        </w:rPr>
+      </w:pPr>
+      <w:r>
+        <w:rPr>
+          <w:sz w:val="28"/>
+          <w:szCs w:val="28"/>
+          <w:u w:val="single"/>
+        </w:rPr>
+        <w:t>Pseudo Code:</w:t>
+      </w:r>
+    </w:p>
+    <w:p>
+      <w:pPr>
+        <w:pStyle w:val="ListParagraph"/>
+        <w:numPr>
+          <w:ilvl w:val="0"/>
+          <w:numId w:val="1"/>
+        </w:numPr>
+        <w:rPr>
+          <w:lang w:val="en-IN"/>
+        </w:rPr>
+      </w:pPr>
+      <w:r>
+        <w:t>Initialize the population randomly.</w:t>
+      </w:r>
+    </w:p>
+    <w:p>
+      <w:pPr>
+        <w:pStyle w:val="ListParagraph"/>
+        <w:numPr>
+          <w:ilvl w:val="0"/>
+          <w:numId w:val="1"/>
+        </w:numPr>
+        <w:rPr>
+          <w:lang w:val="en-IN"/>
+        </w:rPr>
+      </w:pPr>
+      <w:r>
+        <w:t>Determine the fitness of the chromosome.</w:t>
+      </w:r>
+    </w:p>
+    <w:p>
+      <w:pPr>
+        <w:pStyle w:val="ListParagraph"/>
+        <w:numPr>
+          <w:ilvl w:val="0"/>
+          <w:numId w:val="1"/>
+        </w:numPr>
+        <w:rPr>
+          <w:lang w:val="en-IN"/>
+        </w:rPr>
+      </w:pPr>
+      <w:r>
+        <w:t xml:space="preserve">Until done repeat: </w:t>
+      </w:r>
+    </w:p>
+    <w:p>
+      <w:pPr>
+        <w:pStyle w:val="ListParagraph"/>
+        <w:numPr>
+          <w:ilvl w:val="1"/>
+          <w:numId w:val="1"/>
+        </w:numPr>
+        <w:rPr>
+          <w:lang w:val="en-IN"/>
+        </w:rPr>
+      </w:pPr>
+      <w:r>
+        <w:t>Select parents.</w:t>
+      </w:r>
+    </w:p>
+    <w:p>
+      <w:pPr>
+        <w:pStyle w:val="ListParagraph"/>
+        <w:numPr>
+          <w:ilvl w:val="1"/>
+          <w:numId w:val="1"/>
+        </w:numPr>
+        <w:rPr>
+          <w:lang w:val="en-IN"/>
+        </w:rPr>
+      </w:pPr>
+      <w:r>
+        <w:t>Perform crossover and mutation.</w:t>
+      </w:r>
+    </w:p>
+    <w:p>
+      <w:pPr>
+        <w:pStyle w:val="ListParagraph"/>
+        <w:numPr>
+          <w:ilvl w:val="1"/>
+          <w:numId w:val="1"/>
+        </w:numPr>
+        <w:rPr>
+          <w:lang w:val="en-IN"/>
+        </w:rPr>
+      </w:pPr>
+      <w:r>
+        <w:t>Calculate the fitness of the new population.</w:t>
+      </w:r>
+    </w:p>
+    <w:p>
+      <w:pPr>
+        <w:pStyle w:val="ListParagraph"/>
+        <w:numPr>
+          <w:ilvl w:val="1"/>
+          <w:numId w:val="1"/>
+        </w:numPr>
+        <w:rPr>
+          <w:lang w:val="en-IN"/>
+        </w:rPr>
+      </w:pPr>
+      <w:r>
+        <w:t>Append it to the gene pool.</w:t>
+      </w:r>
+    </w:p>
+    <w:p>
+      <w:pPr>
+        <w:rPr>
+          <w:sz w:val="28"/>
+          <w:szCs w:val="28"/>
+          <w:u w:val="single"/>
+          <w:lang w:val="en-IN"/>
+        </w:rPr>
+      </w:pPr>
+      <w:r>
+        <w:rPr>
+          <w:sz w:val="28"/>
+          <w:szCs w:val="28"/>
+          <w:u w:val="single"/>
+          <w:lang w:val="en-IN"/>
+        </w:rPr>
+        <w:t>Trace:</w:t>
+      </w:r>
+    </w:p>
+    <w:p>
+      <w:pPr>
+        <w:rPr>
+          <w:lang w:val="en-IN"/>
+        </w:rPr>
+      </w:pPr>
+      <w:r>
+        <w:rPr>
+          <w:lang w:val="en-IN"/>
+        </w:rPr>
+        <w:t xml:space="preserve">Input Dataset, </w:t>
+      </w:r>
+    </w:p>
+    <w:tbl>
+      <w:tblPr>
+        <w:tblStyle w:val="PlainTable3"/>
+        <w:tblW w:w="0" w:type="auto"/>
+        <w:tblLook w:val="04A0" w:firstRow="1" w:lastRow="0" w:firstColumn="1" w:lastColumn="0" w:noHBand="0" w:noVBand="1"/>
+      </w:tblPr>
+      <w:tblGrid>
+        <w:gridCol w:w="1558"/>
+        <w:gridCol w:w="1558"/>
+        <w:gridCol w:w="1558"/>
+        <w:gridCol w:w="1558"/>
+        <w:gridCol w:w="1559"/>
+        <w:gridCol w:w="1559"/>
+      </w:tblGrid>
+      <w:tr>
+        <w:trPr>
+          <w:cnfStyle w:val="100000000000" w:firstRow="1" w:lastRow="0" w:firstColumn="0" w:lastColumn="0" w:oddVBand="0" w:evenVBand="0" w:oddHBand="0" w:evenHBand="0" w:firstRowFirstColumn="0" w:firstRowLastColumn="0" w:lastRowFirstColumn="0" w:lastRowLastColumn="0"/>
+        </w:trPr>
+        <w:tc>
+          <w:tcPr>
+            <w:cnfStyle w:val="001000000100" w:firstRow="0" w:lastRow="0" w:firstColumn="1" w:lastColumn="0" w:oddVBand="0" w:evenVBand="0" w:oddHBand="0" w:evenHBand="0" w:firstRowFirstColumn="1" w:firstRowLastColumn="0" w:lastRowFirstColumn="0" w:lastRowLastColumn="0"/>
+            <w:tcW w:w="1558" w:type="dxa"/>
+          </w:tcPr>
+          <w:p>
+            <w:pPr>
+              <w:rPr>
+                <w:lang w:val="en-IN"/>
+              </w:rPr>
+            </w:pPr>
+          </w:p>
+        </w:tc>
+        <w:tc>
+          <w:tcPr>
+            <w:tcW w:w="1558" w:type="dxa"/>
+          </w:tcPr>
+          <w:p>
+            <w:pPr>
+              <w:cnfStyle w:val="100000000000" w:firstRow="1" w:lastRow="0" w:firstColumn="0" w:lastColumn="0" w:oddVBand="0" w:evenVBand="0" w:oddHBand="0" w:evenHBand="0" w:firstRowFirstColumn="0" w:firstRowLastColumn="0" w:lastRowFirstColumn="0" w:lastRowLastColumn="0"/>
+              <w:rPr>
+                <w:lang w:val="en-IN"/>
+              </w:rPr>
+            </w:pPr>
+            <w:r>
+              <w:rPr>
+                <w:lang w:val="en-IN"/>
+              </w:rPr>
+              <w:t>0</w:t>
+            </w:r>
+          </w:p>
+        </w:tc>
+        <w:tc>
+          <w:tcPr>
+            <w:tcW w:w="1558" w:type="dxa"/>
+          </w:tcPr>
+          <w:p>
+            <w:pPr>
+              <w:cnfStyle w:val="100000000000" w:firstRow="1" w:lastRow="0" w:firstColumn="0" w:lastColumn="0" w:oddVBand="0" w:evenVBand="0" w:oddHBand="0" w:evenHBand="0" w:firstRowFirstColumn="0" w:firstRowLastColumn="0" w:lastRowFirstColumn="0" w:lastRowLastColumn="0"/>
+              <w:rPr>
+                <w:lang w:val="en-IN"/>
+              </w:rPr>
+            </w:pPr>
+            <w:r>
+              <w:rPr>
+                <w:lang w:val="en-IN"/>
+              </w:rPr>
+              <w:t>1</w:t>
+            </w:r>
+          </w:p>
+        </w:tc>
+        <w:tc>
+          <w:tcPr>
+            <w:tcW w:w="1558" w:type="dxa"/>
+          </w:tcPr>
+          <w:p>
+            <w:pPr>
+              <w:cnfStyle w:val="100000000000" w:firstRow="1" w:lastRow="0" w:firstColumn="0" w:lastColumn="0" w:oddVBand="0" w:evenVBand="0" w:oddHBand="0" w:evenHBand="0" w:firstRowFirstColumn="0" w:firstRowLastColumn="0" w:lastRowFirstColumn="0" w:lastRowLastColumn="0"/>
+              <w:rPr>
+                <w:lang w:val="en-IN"/>
+              </w:rPr>
+            </w:pPr>
+            <w:r>
+              <w:rPr>
+                <w:lang w:val="en-IN"/>
+              </w:rPr>
+              <w:t>2</w:t>
+            </w:r>
+          </w:p>
+        </w:tc>
+        <w:tc>
+          <w:tcPr>
+            <w:tcW w:w="1559" w:type="dxa"/>
+          </w:tcPr>
+          <w:p>
+            <w:pPr>
+              <w:cnfStyle w:val="100000000000" w:firstRow="1" w:lastRow="0" w:firstColumn="0" w:lastColumn="0" w:oddVBand="0" w:evenVBand="0" w:oddHBand="0" w:evenHBand="0" w:firstRowFirstColumn="0" w:firstRowLastColumn="0" w:lastRowFirstColumn="0" w:lastRowLastColumn="0"/>
+              <w:rPr>
+                <w:lang w:val="en-IN"/>
+              </w:rPr>
+            </w:pPr>
+            <w:r>
+              <w:rPr>
+                <w:lang w:val="en-IN"/>
+              </w:rPr>
+              <w:t>3</w:t>
+            </w:r>
+          </w:p>
+        </w:tc>
+        <w:tc>
+          <w:tcPr>
+            <w:tcW w:w="1559" w:type="dxa"/>
+          </w:tcPr>
+          <w:p>
+            <w:pPr>
+              <w:cnfStyle w:val="100000000000" w:firstRow="1" w:lastRow="0" w:firstColumn="0" w:lastColumn="0" w:oddVBand="0" w:evenVBand="0" w:oddHBand="0" w:evenHBand="0" w:firstRowFirstColumn="0" w:firstRowLastColumn="0" w:lastRowFirstColumn="0" w:lastRowLastColumn="0"/>
+              <w:rPr>
+                <w:lang w:val="en-IN"/>
+              </w:rPr>
+            </w:pPr>
+            <w:r>
+              <w:rPr>
+                <w:lang w:val="en-IN"/>
+              </w:rPr>
+              <w:t>4</w:t>
+            </w:r>
+          </w:p>
+        </w:tc>
+      </w:tr>
+      <w:tr>
+        <w:trPr>
+          <w:cnfStyle w:val="000000100000" w:firstRow="0" w:lastRow="0" w:firstColumn="0" w:lastColumn="0" w:oddVBand="0" w:evenVBand="0" w:oddHBand="1" w:evenHBand="0" w:firstRowFirstColumn="0" w:firstRowLastColumn="0" w:lastRowFirstColumn="0" w:lastRowLastColumn="0"/>
+        </w:trPr>
+        <w:tc>
+          <w:tcPr>
+            <w:cnfStyle w:val="001000000000" w:firstRow="0" w:lastRow="0" w:firstColumn="1" w:lastColumn="0" w:oddVBand="0" w:evenVBand="0" w:oddHBand="0" w:evenHBand="0" w:firstRowFirstColumn="0" w:firstRowLastColumn="0" w:lastRowFirstColumn="0" w:lastRowLastColumn="0"/>
+            <w:tcW w:w="1558" w:type="dxa"/>
+          </w:tcPr>
+          <w:p>
+            <w:pPr>
+              <w:rPr>
+                <w:lang w:val="en-IN"/>
+              </w:rPr>
+            </w:pPr>
+            <w:r>
+              <w:rPr>
+                <w:lang w:val="en-IN"/>
+              </w:rPr>
+              <w:t>0</w:t>
+            </w:r>
+          </w:p>
+        </w:tc>
+        <w:tc>
+          <w:tcPr>
+            <w:tcW w:w="1558" w:type="dxa"/>
+          </w:tcPr>
+          <w:p>
+            <w:pPr>
+              <w:cnfStyle w:val="000000100000" w:firstRow="0" w:lastRow="0" w:firstColumn="0" w:lastColumn="0" w:oddVBand="0" w:evenVBand="0" w:oddHBand="1" w:evenHBand="0" w:firstRowFirstColumn="0" w:firstRowLastColumn="0" w:lastRowFirstColumn="0" w:lastRowLastColumn="0"/>
+              <w:rPr>
+                <w:lang w:val="en-IN"/>
+              </w:rPr>
+            </w:pPr>
+            <w:r>
+              <w:rPr>
+                <w:lang w:val="en-IN"/>
+              </w:rPr>
+              <w:t>0</w:t>
+            </w:r>
+          </w:p>
+        </w:tc>
+        <w:tc>
+          <w:tcPr>
+            <w:tcW w:w="1558" w:type="dxa"/>
+          </w:tcPr>
+          <w:p>
+            <w:pPr>
+              <w:cnfStyle w:val="000000100000" w:firstRow="0" w:lastRow="0" w:firstColumn="0" w:lastColumn="0" w:oddVBand="0" w:evenVBand="0" w:oddHBand="1" w:evenHBand="0" w:firstRowFirstColumn="0" w:firstRowLastColumn="0" w:lastRowFirstColumn="0" w:lastRowLastColumn="0"/>
+              <w:rPr>
+                <w:lang w:val="en-IN"/>
+              </w:rPr>
+            </w:pPr>
+            <w:r>
+              <w:rPr>
+                <w:lang w:val="en-IN"/>
+              </w:rPr>
+              <w:t>2</w:t>
+            </w:r>
+          </w:p>
+        </w:tc>
+        <w:tc>
+          <w:tcPr>
+            <w:tcW w:w="1558" w:type="dxa"/>
+          </w:tcPr>
+          <w:p>
+            <w:pPr>
+              <w:cnfStyle w:val="000000100000" w:firstRow="0" w:lastRow="0" w:firstColumn="0" w:lastColumn="0" w:oddVBand="0" w:evenVBand="0" w:oddHBand="1" w:evenHBand="0" w:firstRowFirstColumn="0" w:firstRowLastColumn="0" w:lastRowFirstColumn="0" w:lastRowLastColumn="0"/>
+              <w:rPr>
+                <w:lang w:val="en-IN"/>
+              </w:rPr>
+            </w:pPr>
+            <w:r>
+              <w:rPr>
+                <w:lang w:val="en-IN"/>
+              </w:rPr>
+              <w:t>inf</w:t>
+            </w:r>
+          </w:p>
+        </w:tc>
+        <w:tc>
+          <w:tcPr>
+            <w:tcW w:w="1559" w:type="dxa"/>
+          </w:tcPr>
+          <w:p>
+            <w:pPr>
+              <w:cnfStyle w:val="000000100000" w:firstRow="0" w:lastRow="0" w:firstColumn="0" w:lastColumn="0" w:oddVBand="0" w:evenVBand="0" w:oddHBand="1" w:evenHBand="0" w:firstRowFirstColumn="0" w:firstRowLastColumn="0" w:lastRowFirstColumn="0" w:lastRowLastColumn="0"/>
+              <w:rPr>
+                <w:lang w:val="en-IN"/>
+              </w:rPr>
+            </w:pPr>
+            <w:r>
+              <w:rPr>
+                <w:lang w:val="en-IN"/>
+              </w:rPr>
+              <w:t>12</w:t>
+            </w:r>
+          </w:p>
+        </w:tc>
+        <w:tc>
+          <w:tcPr>
+            <w:tcW w:w="1559" w:type="dxa"/>
+          </w:tcPr>
+          <w:p>
+            <w:pPr>
+              <w:cnfStyle w:val="000000100000" w:firstRow="0" w:lastRow="0" w:firstColumn="0" w:lastColumn="0" w:oddVBand="0" w:evenVBand="0" w:oddHBand="1" w:evenHBand="0" w:firstRowFirstColumn="0" w:firstRowLastColumn="0" w:lastRowFirstColumn="0" w:lastRowLastColumn="0"/>
+              <w:rPr>
+                <w:lang w:val="en-IN"/>
+              </w:rPr>
+            </w:pPr>
+            <w:r>
+              <w:rPr>
+                <w:lang w:val="en-IN"/>
+              </w:rPr>
+              <w:t>5</w:t>
+            </w:r>
+          </w:p>
+        </w:tc>
+      </w:tr>
+      <w:tr>
+        <w:tc>
+          <w:tcPr>
+            <w:cnfStyle w:val="001000000000" w:firstRow="0" w:lastRow="0" w:firstColumn="1" w:lastColumn="0" w:oddVBand="0" w:evenVBand="0" w:oddHBand="0" w:evenHBand="0" w:firstRowFirstColumn="0" w:firstRowLastColumn="0" w:lastRowFirstColumn="0" w:lastRowLastColumn="0"/>
+            <w:tcW w:w="1558" w:type="dxa"/>
+          </w:tcPr>
+          <w:p>
+            <w:pPr>
+              <w:rPr>
+                <w:lang w:val="en-IN"/>
+              </w:rPr>
+            </w:pPr>
+            <w:r>
+              <w:rPr>
+                <w:lang w:val="en-IN"/>
+              </w:rPr>
+              <w:t>1</w:t>
+            </w:r>
+          </w:p>
+        </w:tc>
+        <w:tc>
+          <w:tcPr>
+            <w:tcW w:w="1558" w:type="dxa"/>
+          </w:tcPr>
+          <w:p>
+            <w:pPr>
+              <w:cnfStyle w:val="000000000000" w:firstRow="0" w:lastRow="0" w:firstColumn="0" w:lastColumn="0" w:oddVBand="0" w:evenVBand="0" w:oddHBand="0" w:evenHBand="0" w:firstRowFirstColumn="0" w:firstRowLastColumn="0" w:lastRowFirstColumn="0" w:lastRowLastColumn="0"/>
+              <w:rPr>
+                <w:lang w:val="en-IN"/>
+              </w:rPr>
+            </w:pPr>
+            <w:r>
+              <w:rPr>
+                <w:lang w:val="en-IN"/>
+              </w:rPr>
+              <w:t>2</w:t>
+            </w:r>
+          </w:p>
+        </w:tc>
+        <w:tc>
+          <w:tcPr>
+            <w:tcW w:w="1558" w:type="dxa"/>
+          </w:tcPr>
+          <w:p>
+            <w:pPr>
+              <w:cnfStyle w:val="000000000000" w:firstRow="0" w:lastRow="0" w:firstColumn="0" w:lastColumn="0" w:oddVBand="0" w:evenVBand="0" w:oddHBand="0" w:evenHBand="0" w:firstRowFirstColumn="0" w:firstRowLastColumn="0" w:lastRowFirstColumn="0" w:lastRowLastColumn="0"/>
+              <w:rPr>
+                <w:lang w:val="en-IN"/>
+              </w:rPr>
+            </w:pPr>
+            <w:r>
+              <w:rPr>
+                <w:lang w:val="en-IN"/>
+              </w:rPr>
+              <w:t>0</w:t>
+            </w:r>
+          </w:p>
+        </w:tc>
+        <w:tc>
+          <w:tcPr>
+            <w:tcW w:w="1558" w:type="dxa"/>
+          </w:tcPr>
+          <w:p>
+            <w:pPr>
+              <w:cnfStyle w:val="000000000000" w:firstRow="0" w:lastRow="0" w:firstColumn="0" w:lastColumn="0" w:oddVBand="0" w:evenVBand="0" w:oddHBand="0" w:evenHBand="0" w:firstRowFirstColumn="0" w:firstRowLastColumn="0" w:lastRowFirstColumn="0" w:lastRowLastColumn="0"/>
+              <w:rPr>
+                <w:lang w:val="en-IN"/>
+              </w:rPr>
+            </w:pPr>
+            <w:r>
+              <w:rPr>
+                <w:lang w:val="en-IN"/>
+              </w:rPr>
+              <w:t>4</w:t>
+            </w:r>
+          </w:p>
+        </w:tc>
+        <w:tc>
+          <w:tcPr>
+            <w:tcW w:w="1559" w:type="dxa"/>
+          </w:tcPr>
+          <w:p>
+            <w:pPr>
+              <w:cnfStyle w:val="000000000000" w:firstRow="0" w:lastRow="0" w:firstColumn="0" w:lastColumn="0" w:oddVBand="0" w:evenVBand="0" w:oddHBand="0" w:evenHBand="0" w:firstRowFirstColumn="0" w:firstRowLastColumn="0" w:lastRowFirstColumn="0" w:lastRowLastColumn="0"/>
+              <w:rPr>
+                <w:lang w:val="en-IN"/>
+              </w:rPr>
+            </w:pPr>
+            <w:r>
+              <w:rPr>
+                <w:lang w:val="en-IN"/>
+              </w:rPr>
+              <w:t>8</w:t>
+            </w:r>
+          </w:p>
+        </w:tc>
+        <w:tc>
+          <w:tcPr>
+            <w:tcW w:w="1559" w:type="dxa"/>
+          </w:tcPr>
+          <w:p>
+            <w:pPr>
+              <w:cnfStyle w:val="000000000000" w:firstRow="0" w:lastRow="0" w:firstColumn="0" w:lastColumn="0" w:oddVBand="0" w:evenVBand="0" w:oddHBand="0" w:evenHBand="0" w:firstRowFirstColumn="0" w:firstRowLastColumn="0" w:lastRowFirstColumn="0" w:lastRowLastColumn="0"/>
+              <w:rPr>
+                <w:lang w:val="en-IN"/>
+              </w:rPr>
+            </w:pPr>
+            <w:r>
+              <w:rPr>
+                <w:lang w:val="en-IN"/>
+              </w:rPr>
+              <w:t>Inf</w:t>
+            </w:r>
+          </w:p>
+        </w:tc>
+      </w:tr>
+      <w:tr>
+        <w:trPr>
+          <w:cnfStyle w:val="000000100000" w:firstRow="0" w:lastRow="0" w:firstColumn="0" w:lastColumn="0" w:oddVBand="0" w:evenVBand="0" w:oddHBand="1" w:evenHBand="0" w:firstRowFirstColumn="0" w:firstRowLastColumn="0" w:lastRowFirstColumn="0" w:lastRowLastColumn="0"/>
+        </w:trPr>
+        <w:tc>
+          <w:tcPr>
+            <w:cnfStyle w:val="001000000000" w:firstRow="0" w:lastRow="0" w:firstColumn="1" w:lastColumn="0" w:oddVBand="0" w:evenVBand="0" w:oddHBand="0" w:evenHBand="0" w:firstRowFirstColumn="0" w:firstRowLastColumn="0" w:lastRowFirstColumn="0" w:lastRowLastColumn="0"/>
+            <w:tcW w:w="1558" w:type="dxa"/>
+          </w:tcPr>
+          <w:p>
+            <w:pPr>
+              <w:rPr>
+                <w:lang w:val="en-IN"/>
+              </w:rPr>
+            </w:pPr>
+            <w:r>
+              <w:rPr>
+                <w:lang w:val="en-IN"/>
+              </w:rPr>
+              <w:t>2</w:t>
+            </w:r>
+          </w:p>
+        </w:tc>
+        <w:tc>
+          <w:tcPr>
+            <w:tcW w:w="1558" w:type="dxa"/>
+          </w:tcPr>
+          <w:p>
+            <w:pPr>
+              <w:cnfStyle w:val="000000100000" w:firstRow="0" w:lastRow="0" w:firstColumn="0" w:lastColumn="0" w:oddVBand="0" w:evenVBand="0" w:oddHBand="1" w:evenHBand="0" w:firstRowFirstColumn="0" w:firstRowLastColumn="0" w:lastRowFirstColumn="0" w:lastRowLastColumn="0"/>
+              <w:rPr>
+                <w:lang w:val="en-IN"/>
+              </w:rPr>
+            </w:pPr>
+            <w:r>
+              <w:rPr>
+                <w:lang w:val="en-IN"/>
+              </w:rPr>
+              <w:t>inf</w:t>
+            </w:r>
+          </w:p>
+        </w:tc>
+        <w:tc>
+          <w:tcPr>
+            <w:tcW w:w="1558" w:type="dxa"/>
+          </w:tcPr>
+          <w:p>
+            <w:pPr>
+              <w:cnfStyle w:val="000000100000" w:firstRow="0" w:lastRow="0" w:firstColumn="0" w:lastColumn="0" w:oddVBand="0" w:evenVBand="0" w:oddHBand="1" w:evenHBand="0" w:firstRowFirstColumn="0" w:firstRowLastColumn="0" w:lastRowFirstColumn="0" w:lastRowLastColumn="0"/>
+              <w:rPr>
+                <w:lang w:val="en-IN"/>
+              </w:rPr>
+            </w:pPr>
+            <w:r>
+              <w:rPr>
+                <w:lang w:val="en-IN"/>
+              </w:rPr>
+              <w:t>4</w:t>
+            </w:r>
+          </w:p>
+        </w:tc>
+        <w:tc>
+          <w:tcPr>
+            <w:tcW w:w="1558" w:type="dxa"/>
+          </w:tcPr>
+          <w:p>
+            <w:pPr>
+              <w:cnfStyle w:val="000000100000" w:firstRow="0" w:lastRow="0" w:firstColumn="0" w:lastColumn="0" w:oddVBand="0" w:evenVBand="0" w:oddHBand="1" w:evenHBand="0" w:firstRowFirstColumn="0" w:firstRowLastColumn="0" w:lastRowFirstColumn="0" w:lastRowLastColumn="0"/>
+              <w:rPr>
+                <w:lang w:val="en-IN"/>
+              </w:rPr>
+            </w:pPr>
+            <w:r>
+              <w:rPr>
+                <w:lang w:val="en-IN"/>
+              </w:rPr>
+              <w:t>0</w:t>
+            </w:r>
+          </w:p>
+        </w:tc>
+        <w:tc>
+          <w:tcPr>
+            <w:tcW w:w="1559" w:type="dxa"/>
+          </w:tcPr>
+          <w:p>
+            <w:pPr>
+              <w:cnfStyle w:val="000000100000" w:firstRow="0" w:lastRow="0" w:firstColumn="0" w:lastColumn="0" w:oddVBand="0" w:evenVBand="0" w:oddHBand="1" w:evenHBand="0" w:firstRowFirstColumn="0" w:firstRowLastColumn="0" w:lastRowFirstColumn="0" w:lastRowLastColumn="0"/>
+              <w:rPr>
+                <w:lang w:val="en-IN"/>
+              </w:rPr>
+            </w:pPr>
+            <w:r>
+              <w:rPr>
+                <w:lang w:val="en-IN"/>
+              </w:rPr>
+              <w:t>3</w:t>
+            </w:r>
+          </w:p>
+        </w:tc>
+        <w:tc>
+          <w:tcPr>
+            <w:tcW w:w="1559" w:type="dxa"/>
+          </w:tcPr>
+          <w:p>
+            <w:pPr>
+              <w:cnfStyle w:val="000000100000" w:firstRow="0" w:lastRow="0" w:firstColumn="0" w:lastColumn="0" w:oddVBand="0" w:evenVBand="0" w:oddHBand="1" w:evenHBand="0" w:firstRowFirstColumn="0" w:firstRowLastColumn="0" w:lastRowFirstColumn="0" w:lastRowLastColumn="0"/>
+              <w:rPr>
+                <w:lang w:val="en-IN"/>
+              </w:rPr>
+            </w:pPr>
+            <w:r>
+              <w:rPr>
+                <w:lang w:val="en-IN"/>
+              </w:rPr>
+              <w:t>3</w:t>
+            </w:r>
+          </w:p>
+        </w:tc>
+      </w:tr>
+      <w:tr>
+        <w:tc>
+          <w:tcPr>
+            <w:cnfStyle w:val="001000000000" w:firstRow="0" w:lastRow="0" w:firstColumn="1" w:lastColumn="0" w:oddVBand="0" w:evenVBand="0" w:oddHBand="0" w:evenHBand="0" w:firstRowFirstColumn="0" w:firstRowLastColumn="0" w:lastRowFirstColumn="0" w:lastRowLastColumn="0"/>
+            <w:tcW w:w="1558" w:type="dxa"/>
+          </w:tcPr>
+          <w:p>
+            <w:pPr>
+              <w:rPr>
+                <w:lang w:val="en-IN"/>
+              </w:rPr>
+            </w:pPr>
+            <w:r>
+              <w:rPr>
+                <w:lang w:val="en-IN"/>
+              </w:rPr>
+              <w:t>3</w:t>
+            </w:r>
+          </w:p>
+        </w:tc>
+        <w:tc>
+          <w:tcPr>
+            <w:tcW w:w="1558" w:type="dxa"/>
+          </w:tcPr>
+          <w:p>
+            <w:pPr>
+              <w:cnfStyle w:val="000000000000" w:firstRow="0" w:lastRow="0" w:firstColumn="0" w:lastColumn="0" w:oddVBand="0" w:evenVBand="0" w:oddHBand="0" w:evenHBand="0" w:firstRowFirstColumn="0" w:firstRowLastColumn="0" w:lastRowFirstColumn="0" w:lastRowLastColumn="0"/>
+              <w:rPr>
+                <w:lang w:val="en-IN"/>
+              </w:rPr>
+            </w:pPr>
+            <w:r>
+              <w:rPr>
+                <w:lang w:val="en-IN"/>
+              </w:rPr>
+              <w:t>12</w:t>
+            </w:r>
+          </w:p>
+        </w:tc>
+        <w:tc>
+          <w:tcPr>
+            <w:tcW w:w="1558" w:type="dxa"/>
+          </w:tcPr>
+          <w:p>
+            <w:pPr>
+              <w:cnfStyle w:val="000000000000" w:firstRow="0" w:lastRow="0" w:firstColumn="0" w:lastColumn="0" w:oddVBand="0" w:evenVBand="0" w:oddHBand="0" w:evenHBand="0" w:firstRowFirstColumn="0" w:firstRowLastColumn="0" w:lastRowFirstColumn="0" w:lastRowLastColumn="0"/>
+              <w:rPr>
+                <w:lang w:val="en-IN"/>
+              </w:rPr>
+            </w:pPr>
+            <w:r>
+              <w:rPr>
+                <w:lang w:val="en-IN"/>
+              </w:rPr>
+              <w:t>8</w:t>
+            </w:r>
+          </w:p>
+        </w:tc>
+        <w:tc>
+          <w:tcPr>
+            <w:tcW w:w="1558" w:type="dxa"/>
+          </w:tcPr>
+          <w:p>
+            <w:pPr>
+              <w:cnfStyle w:val="000000000000" w:firstRow="0" w:lastRow="0" w:firstColumn="0" w:lastColumn="0" w:oddVBand="0" w:evenVBand="0" w:oddHBand="0" w:evenHBand="0" w:firstRowFirstColumn="0" w:firstRowLastColumn="0" w:lastRowFirstColumn="0" w:lastRowLastColumn="0"/>
+              <w:rPr>
+                <w:lang w:val="en-IN"/>
+              </w:rPr>
+            </w:pPr>
+            <w:r>
+              <w:rPr>
+                <w:lang w:val="en-IN"/>
+              </w:rPr>
+              <w:t>3</w:t>
+            </w:r>
+          </w:p>
+        </w:tc>
+        <w:tc>
+          <w:tcPr>
+            <w:tcW w:w="1559" w:type="dxa"/>
+          </w:tcPr>
+          <w:p>
+            <w:pPr>
+              <w:cnfStyle w:val="000000000000" w:firstRow="0" w:lastRow="0" w:firstColumn="0" w:lastColumn="0" w:oddVBand="0" w:evenVBand="0" w:oddHBand="0" w:evenHBand="0" w:firstRowFirstColumn="0" w:firstRowLastColumn="0" w:lastRowFirstColumn="0" w:lastRowLastColumn="0"/>
+              <w:rPr>
+                <w:lang w:val="en-IN"/>
+              </w:rPr>
+            </w:pPr>
+            <w:r>
+              <w:rPr>
+                <w:lang w:val="en-IN"/>
+              </w:rPr>
+              <w:t>0</w:t>
+            </w:r>
+          </w:p>
+        </w:tc>
+        <w:tc>
+          <w:tcPr>
+            <w:tcW w:w="1559" w:type="dxa"/>
+          </w:tcPr>
+          <w:p>
+            <w:pPr>
+              <w:cnfStyle w:val="000000000000" w:firstRow="0" w:lastRow="0" w:firstColumn="0" w:lastColumn="0" w:oddVBand="0" w:evenVBand="0" w:oddHBand="0" w:evenHBand="0" w:firstRowFirstColumn="0" w:firstRowLastColumn="0" w:lastRowFirstColumn="0" w:lastRowLastColumn="0"/>
+              <w:rPr>
+                <w:lang w:val="en-IN"/>
+              </w:rPr>
+            </w:pPr>
+            <w:r>
+              <w:rPr>
+                <w:lang w:val="en-IN"/>
+              </w:rPr>
+              <w:t>10</w:t>
+            </w:r>
+          </w:p>
+        </w:tc>
+      </w:tr>
+      <w:tr>
+        <w:trPr>
+          <w:cnfStyle w:val="000000100000" w:firstRow="0" w:lastRow="0" w:firstColumn="0" w:lastColumn="0" w:oddVBand="0" w:evenVBand="0" w:oddHBand="1" w:evenHBand="0" w:firstRowFirstColumn="0" w:firstRowLastColumn="0" w:lastRowFirstColumn="0" w:lastRowLastColumn="0"/>
+        </w:trPr>
+        <w:tc>
+          <w:tcPr>
+            <w:cnfStyle w:val="001000000000" w:firstRow="0" w:lastRow="0" w:firstColumn="1" w:lastColumn="0" w:oddVBand="0" w:evenVBand="0" w:oddHBand="0" w:evenHBand="0" w:firstRowFirstColumn="0" w:firstRowLastColumn="0" w:lastRowFirstColumn="0" w:lastRowLastColumn="0"/>
+            <w:tcW w:w="1558" w:type="dxa"/>
+          </w:tcPr>
+          <w:p>
+            <w:pPr>
+              <w:rPr>
+                <w:lang w:val="en-IN"/>
+              </w:rPr>
+            </w:pPr>
+            <w:r>
+              <w:rPr>
+                <w:lang w:val="en-IN"/>
+              </w:rPr>
+              <w:t>4</w:t>
+            </w:r>
+          </w:p>
+        </w:tc>
+        <w:tc>
+          <w:tcPr>
+            <w:tcW w:w="1558" w:type="dxa"/>
+          </w:tcPr>
+          <w:p>
+            <w:pPr>
+              <w:cnfStyle w:val="000000100000" w:firstRow="0" w:lastRow="0" w:firstColumn="0" w:lastColumn="0" w:oddVBand="0" w:evenVBand="0" w:oddHBand="1" w:evenHBand="0" w:firstRowFirstColumn="0" w:firstRowLastColumn="0" w:lastRowFirstColumn="0" w:lastRowLastColumn="0"/>
+              <w:rPr>
+                <w:lang w:val="en-IN"/>
+              </w:rPr>
+            </w:pPr>
+            <w:r>
+              <w:rPr>
+                <w:lang w:val="en-IN"/>
+              </w:rPr>
+              <w:t>5</w:t>
+            </w:r>
+          </w:p>
+        </w:tc>
+        <w:tc>
+          <w:tcPr>
+            <w:tcW w:w="1558" w:type="dxa"/>
+          </w:tcPr>
+          <w:p>
+            <w:pPr>
+              <w:cnfStyle w:val="000000100000" w:firstRow="0" w:lastRow="0" w:firstColumn="0" w:lastColumn="0" w:oddVBand="0" w:evenVBand="0" w:oddHBand="1" w:evenHBand="0" w:firstRowFirstColumn="0" w:firstRowLastColumn="0" w:lastRowFirstColumn="0" w:lastRowLastColumn="0"/>
+              <w:rPr>
+                <w:lang w:val="en-IN"/>
+              </w:rPr>
+            </w:pPr>
+            <w:r>
+              <w:rPr>
+                <w:lang w:val="en-IN"/>
+              </w:rPr>
+              <w:t>inf</w:t>
+            </w:r>
+          </w:p>
+        </w:tc>
+        <w:tc>
+          <w:tcPr>
+            <w:tcW w:w="1558" w:type="dxa"/>
+          </w:tcPr>
+          <w:p>
+            <w:pPr>
+              <w:cnfStyle w:val="000000100000" w:firstRow="0" w:lastRow="0" w:firstColumn="0" w:lastColumn="0" w:oddVBand="0" w:evenVBand="0" w:oddHBand="1" w:evenHBand="0" w:firstRowFirstColumn="0" w:firstRowLastColumn="0" w:lastRowFirstColumn="0" w:lastRowLastColumn="0"/>
+              <w:rPr>
+                <w:lang w:val="en-IN"/>
+              </w:rPr>
+            </w:pPr>
+            <w:r>
+              <w:rPr>
+                <w:lang w:val="en-IN"/>
+              </w:rPr>
+              <w:t>3</w:t>
+            </w:r>
+          </w:p>
+        </w:tc>
+        <w:tc>
+          <w:tcPr>
+            <w:tcW w:w="1559" w:type="dxa"/>
+          </w:tcPr>
+          <w:p>
+            <w:pPr>
+              <w:cnfStyle w:val="000000100000" w:firstRow="0" w:lastRow="0" w:firstColumn="0" w:lastColumn="0" w:oddVBand="0" w:evenVBand="0" w:oddHBand="1" w:evenHBand="0" w:firstRowFirstColumn="0" w:firstRowLastColumn="0" w:lastRowFirstColumn="0" w:lastRowLastColumn="0"/>
+              <w:rPr>
+                <w:lang w:val="en-IN"/>
+              </w:rPr>
+            </w:pPr>
+            <w:r>
+              <w:rPr>
+                <w:lang w:val="en-IN"/>
+              </w:rPr>
+              <w:t>10</w:t>
+            </w:r>
+          </w:p>
+        </w:tc>
+        <w:tc>
+          <w:tcPr>
+            <w:tcW w:w="1559" w:type="dxa"/>
+          </w:tcPr>
+          <w:p>
+            <w:pPr>
+              <w:cnfStyle w:val="000000100000" w:firstRow="0" w:lastRow="0" w:firstColumn="0" w:lastColumn="0" w:oddVBand="0" w:evenVBand="0" w:oddHBand="1" w:evenHBand="0" w:firstRowFirstColumn="0" w:firstRowLastColumn="0" w:lastRowFirstColumn="0" w:lastRowLastColumn="0"/>
+              <w:rPr>
+                <w:lang w:val="en-IN"/>
+              </w:rPr>
+            </w:pPr>
+            <w:r>
+              <w:rPr>
+                <w:lang w:val="en-IN"/>
+              </w:rPr>
+              <w:t>0</w:t>
+            </w:r>
+          </w:p>
+        </w:tc>
+      </w:tr>
+    </w:tbl>
+    <w:p>
+      <w:pPr>
+        <w:rPr>
+          <w:lang w:val="en-IN"/>
+        </w:rPr>
+      </w:pPr>
+    </w:p>
+    <w:p>
+      <w:r>
+        <w:t>Let encoding be in such a way that 012340 means he is travel travelled from 0 to 1 to 2 to 3 to 4 to</w:t>
+      </w:r>
+      <w:r>
+        <w:t xml:space="preserve"> </w:t>
+      </w:r>
+      <w:r>
+        <w:t xml:space="preserve">0. </w:t>
+      </w:r>
+    </w:p>
+    <w:p>
+      <w:r>
+        <w:t xml:space="preserve">And the cost of this path will be fitness. Let the Population size be 10. Initial Temperature be 10000. And before mutating each generation, lets sort based on fitness in ascending order. We are </w:t>
+      </w:r>
+      <w:r>
+        <w:t>going to</w:t>
+      </w:r>
+      <w:r>
+        <w:t xml:space="preserve"> run this algo for 5 generations.</w:t>
+      </w:r>
+    </w:p>
+    <w:p>
+      <w:r>
+        <w:t>New temperature = 0.9</w:t>
+      </w:r>
+      <w:r>
+        <w:t xml:space="preserve"> </w:t>
+      </w:r>
+      <w:r>
+        <w:t>*</w:t>
+      </w:r>
+      <w:r>
+        <w:t xml:space="preserve"> </w:t>
+      </w:r>
+      <w:r>
+        <w:t>(Old temperature)</w:t>
+      </w:r>
+    </w:p>
+    <w:p>
+      <w:r>
+        <w:t xml:space="preserve">Initial Generation, </w:t>
+      </w:r>
+    </w:p>
+    <w:p>
+      <w:r>
+        <w:rPr>
+          <w:noProof/>
+        </w:rPr>
+        <w:lastRenderedPageBreak/>
+        <w:drawing>
+          <wp:inline distT="0" distB="0" distL="0" distR="0" wp14:anchorId="082EDAEA" wp14:editId="7CF70FE8">
+            <wp:extent cx="1391766" cy="1801091"/>
+            <wp:effectExtent l="0" t="0" r="0" b="8890"/>
+            <wp:docPr id="1" name="Picture 1"/>
+            <wp:cNvGraphicFramePr>
+              <a:graphicFrameLocks xmlns:a="http://schemas.openxmlformats.org/drawingml/2006/main" noChangeAspect="1"/>
+            </wp:cNvGraphicFramePr>
+            <a:graphic xmlns:a="http://schemas.openxmlformats.org/drawingml/2006/main">
+              <a:graphicData uri="http://schemas.openxmlformats.org/drawingml/2006/picture">
+                <pic:pic xmlns:pic="http://schemas.openxmlformats.org/drawingml/2006/picture">
+                  <pic:nvPicPr>
+                    <pic:cNvPr id="1" name=""/>
+                    <pic:cNvPicPr/>
+                  </pic:nvPicPr>
+                  <pic:blipFill>
+                    <a:blip r:embed="rId5"/>
+                    <a:stretch>
+                      <a:fillRect/>
+                    </a:stretch>
+                  </pic:blipFill>
+                  <pic:spPr>
+                    <a:xfrm>
+                      <a:off x="0" y="0"/>
+                      <a:ext cx="1454786" cy="1882645"/>
+                    </a:xfrm>
+                    <a:prstGeom prst="rect">
+                      <a:avLst/>
+                    </a:prstGeom>
+                  </pic:spPr>
+                </pic:pic>
+              </a:graphicData>
+            </a:graphic>
+          </wp:inline>
+        </w:drawing>
+      </w:r>
+    </w:p>
+    <w:p>
+      <w:r>
+        <w:t xml:space="preserve">For our mutation, </w:t>
+      </w:r>
+      <w:r>
+        <w:t>let’s</w:t>
+      </w:r>
+      <w:r>
+        <w:t xml:space="preserve"> take a 2 random position of a gene in the current population and swap them. </w:t>
+      </w:r>
+    </w:p>
+    <w:p>
+      <w:r>
+        <w:t xml:space="preserve">This new gene will only get accepted if its fitness is less than its parents, or if its </w:t>
+      </w:r>
+      <w:r>
+        <w:t>Boltzmann</w:t>
+      </w:r>
+      <w:r>
+        <w:t xml:space="preserve"> probability is greater than 0.5. </w:t>
+      </w:r>
+    </w:p>
+    <w:p>
+      <w:r>
+        <w:t xml:space="preserve">So, our current gnome is 043210 with fitness score of 24. The first mutated gene is 043120 with fitness score of </w:t>
+      </w:r>
+      <w:r>
+        <w:t>infinity.</w:t>
+      </w:r>
+      <w:r>
+        <w:t xml:space="preserve"> </w:t>
+      </w:r>
+    </w:p>
+    <w:p>
+      <w:r>
+        <w:t xml:space="preserve">Clearly, the fitness of the child is greater than the parent, therefore we need to calculate the probability. By formula, we get prob = 0. </w:t>
+      </w:r>
+    </w:p>
+    <w:p>
+      <w:r>
+        <w:t xml:space="preserve">Therefore, we reject this child and calculate another, </w:t>
+      </w:r>
+      <w:r>
+        <w:t>t</w:t>
+      </w:r>
+      <w:r>
+        <w:t xml:space="preserve">he next mutated child gnome is 013240 with fitness score of 21. As the child is fitter than the parent, we send them to the next gen. </w:t>
+      </w:r>
+    </w:p>
+    <w:p>
+      <w:r>
+        <w:t xml:space="preserve">Similarly do for the rest, </w:t>
+      </w:r>
+      <w:r>
+        <w:t>t</w:t>
+      </w:r>
+      <w:r>
+        <w:t xml:space="preserve">o show the use of probability, So, our current gnome is 012340 with fitness score of 24. The first mutated gene is 012430 with fitness score of 31. </w:t>
+      </w:r>
+    </w:p>
+    <w:p>
+      <w:r>
+        <w:t xml:space="preserve">Clearly, the fitness of the child is greater than the parent, therefore we need to calculate the probability. By formula, we get prob = 0.999305. </w:t>
+      </w:r>
+    </w:p>
+    <w:p>
+      <w:r>
+        <w:t>Therefore, we accept this child into the next generation. This way, we get,</w:t>
+      </w:r>
+      <w:r>
+        <w:t xml:space="preserve"> </w:t>
+      </w:r>
+    </w:p>
+    <w:p>
+      <w:r>
+        <w:t xml:space="preserve">Gen 1, </w:t>
+      </w:r>
+    </w:p>
+    <w:p>
+      <w:r>
+        <w:rPr>
+          <w:noProof/>
+        </w:rPr>
+        <w:drawing>
+          <wp:inline distT="0" distB="0" distL="0" distR="0" wp14:anchorId="364FFF01" wp14:editId="107BCBA3">
+            <wp:extent cx="1554480" cy="2389458"/>
+            <wp:effectExtent l="0" t="0" r="7620" b="0"/>
+            <wp:docPr id="2" name="Picture 2"/>
+            <wp:cNvGraphicFramePr>
+              <a:graphicFrameLocks xmlns:a="http://schemas.openxmlformats.org/drawingml/2006/main" noChangeAspect="1"/>
+            </wp:cNvGraphicFramePr>
+            <a:graphic xmlns:a="http://schemas.openxmlformats.org/drawingml/2006/main">
+              <a:graphicData uri="http://schemas.openxmlformats.org/drawingml/2006/picture">
+                <pic:pic xmlns:pic="http://schemas.openxmlformats.org/drawingml/2006/picture">
+                  <pic:nvPicPr>
+                    <pic:cNvPr id="1" name=""/>
+                    <pic:cNvPicPr/>
+                  </pic:nvPicPr>
+                  <pic:blipFill>
+                    <a:blip r:embed="rId6"/>
+                    <a:stretch>
+                      <a:fillRect/>
+                    </a:stretch>
+                  </pic:blipFill>
+                  <pic:spPr>
+                    <a:xfrm>
+                      <a:off x="0" y="0"/>
+                      <a:ext cx="1572649" cy="2417387"/>
+                    </a:xfrm>
+                    <a:prstGeom prst="rect">
+                      <a:avLst/>
+                    </a:prstGeom>
+                  </pic:spPr>
+                </pic:pic>
+              </a:graphicData>
+            </a:graphic>
+          </wp:inline>
+        </w:drawing>
+      </w:r>
+    </w:p>
+    <w:p>
+      <w:r>
+        <w:lastRenderedPageBreak/>
+        <w:t>T</w:t>
+      </w:r>
+      <w:r>
+        <w:rPr>
+          <w:vertAlign w:val="subscript"/>
+        </w:rPr>
+        <w:t>new</w:t>
+      </w:r>
+      <w:r>
+        <w:t xml:space="preserve"> = 9000</w:t>
+      </w:r>
+      <w:r>
+        <w:t xml:space="preserve">  -  </w:t>
+      </w:r>
+      <w:r>
+        <w:t xml:space="preserve">Gen 2, </w:t>
+      </w:r>
+      <w:r>
+        <w:tab/>
+      </w:r>
+      <w:r>
+        <w:tab/>
+      </w:r>
+      <w:r>
+        <w:tab/>
+      </w:r>
+      <w:r>
+        <w:t xml:space="preserve">    </w:t>
+      </w:r>
+      <w:r>
+        <w:t>T</w:t>
+      </w:r>
+      <w:r>
+        <w:rPr>
+          <w:vertAlign w:val="subscript"/>
+        </w:rPr>
+        <w:t>new</w:t>
+      </w:r>
+      <w:r>
+        <w:t xml:space="preserve"> = 8100  -  Gen 3, </w:t>
+      </w:r>
+    </w:p>
+    <w:p>
+      <w:r>
+        <w:rPr>
+          <w:noProof/>
+        </w:rPr>
+        <w:drawing>
+          <wp:inline distT="0" distB="0" distL="0" distR="0" wp14:anchorId="04871C3B" wp14:editId="68A6482B">
+            <wp:extent cx="1234440" cy="1958842"/>
+            <wp:effectExtent l="0" t="0" r="3810" b="3810"/>
+            <wp:docPr id="3" name="Picture 3"/>
+            <wp:cNvGraphicFramePr>
+              <a:graphicFrameLocks xmlns:a="http://schemas.openxmlformats.org/drawingml/2006/main" noChangeAspect="1"/>
+            </wp:cNvGraphicFramePr>
+            <a:graphic xmlns:a="http://schemas.openxmlformats.org/drawingml/2006/main">
+              <a:graphicData uri="http://schemas.openxmlformats.org/drawingml/2006/picture">
+                <pic:pic xmlns:pic="http://schemas.openxmlformats.org/drawingml/2006/picture">
+                  <pic:nvPicPr>
+                    <pic:cNvPr id="1" name=""/>
+                    <pic:cNvPicPr/>
+                  </pic:nvPicPr>
+                  <pic:blipFill>
+                    <a:blip r:embed="rId7"/>
+                    <a:stretch>
+                      <a:fillRect/>
+                    </a:stretch>
+                  </pic:blipFill>
+                  <pic:spPr>
+                    <a:xfrm>
+                      <a:off x="0" y="0"/>
+                      <a:ext cx="1239535" cy="1966927"/>
+                    </a:xfrm>
+                    <a:prstGeom prst="rect">
+                      <a:avLst/>
+                    </a:prstGeom>
+                  </pic:spPr>
+                </pic:pic>
+              </a:graphicData>
+            </a:graphic>
+          </wp:inline>
+        </w:drawing>
+      </w:r>
+      <w:r>
+        <w:tab/>
+      </w:r>
+      <w:r>
+        <w:tab/>
+      </w:r>
+      <w:r>
+        <w:tab/>
+      </w:r>
+      <w:r>
+        <w:rPr>
+          <w:noProof/>
+        </w:rPr>
+        <w:drawing>
+          <wp:inline distT="0" distB="0" distL="0" distR="0" wp14:anchorId="07EFD985" wp14:editId="177868DC">
+            <wp:extent cx="1337187" cy="1943100"/>
+            <wp:effectExtent l="0" t="0" r="0" b="0"/>
+            <wp:docPr id="4" name="Picture 4"/>
+            <wp:cNvGraphicFramePr>
+              <a:graphicFrameLocks xmlns:a="http://schemas.openxmlformats.org/drawingml/2006/main" noChangeAspect="1"/>
+            </wp:cNvGraphicFramePr>
+            <a:graphic xmlns:a="http://schemas.openxmlformats.org/drawingml/2006/main">
+              <a:graphicData uri="http://schemas.openxmlformats.org/drawingml/2006/picture">
+                <pic:pic xmlns:pic="http://schemas.openxmlformats.org/drawingml/2006/picture">
+                  <pic:nvPicPr>
+                    <pic:cNvPr id="1" name=""/>
+                    <pic:cNvPicPr/>
+                  </pic:nvPicPr>
+                  <pic:blipFill>
+                    <a:blip r:embed="rId8"/>
+                    <a:stretch>
+                      <a:fillRect/>
+                    </a:stretch>
+                  </pic:blipFill>
+                  <pic:spPr>
+                    <a:xfrm>
+                      <a:off x="0" y="0"/>
+                      <a:ext cx="1374016" cy="1996617"/>
+                    </a:xfrm>
+                    <a:prstGeom prst="rect">
+                      <a:avLst/>
+                    </a:prstGeom>
+                  </pic:spPr>
+                </pic:pic>
+              </a:graphicData>
+            </a:graphic>
+          </wp:inline>
+        </w:drawing>
+      </w:r>
+    </w:p>
+    <w:p/>
+    <w:p>
+      <w:r>
+        <w:t>T</w:t>
+      </w:r>
+      <w:r>
+        <w:rPr>
+          <w:vertAlign w:val="subscript"/>
+        </w:rPr>
+        <w:t>new</w:t>
+      </w:r>
+      <w:r>
+        <w:t xml:space="preserve"> = </w:t>
+      </w:r>
+      <w:r>
+        <w:t>7290</w:t>
+      </w:r>
+      <w:r>
+        <w:t xml:space="preserve">  -  </w:t>
+      </w:r>
+      <w:r>
+        <w:t xml:space="preserve">Gen 4, </w:t>
+      </w:r>
+      <w:r>
+        <w:tab/>
+      </w:r>
+      <w:r>
+        <w:tab/>
+      </w:r>
+      <w:r>
+        <w:tab/>
+      </w:r>
+      <w:r>
+        <w:t>T</w:t>
+      </w:r>
+      <w:r>
+        <w:rPr>
+          <w:vertAlign w:val="subscript"/>
+        </w:rPr>
+        <w:t>new</w:t>
+      </w:r>
+      <w:r>
+        <w:t xml:space="preserve"> = 6561  -  Gen 5, </w:t>
+      </w:r>
+    </w:p>
+    <w:p>
+      <w:r>
+        <w:rPr>
+          <w:noProof/>
+        </w:rPr>
+        <w:drawing>
+          <wp:inline distT="0" distB="0" distL="0" distR="0" wp14:anchorId="573A0D18" wp14:editId="013F6959">
+            <wp:extent cx="1303020" cy="1838315"/>
+            <wp:effectExtent l="0" t="0" r="0" b="0"/>
+            <wp:docPr id="5" name="Picture 5"/>
+            <wp:cNvGraphicFramePr>
+              <a:graphicFrameLocks xmlns:a="http://schemas.openxmlformats.org/drawingml/2006/main" noChangeAspect="1"/>
+            </wp:cNvGraphicFramePr>
+            <a:graphic xmlns:a="http://schemas.openxmlformats.org/drawingml/2006/main">
+              <a:graphicData uri="http://schemas.openxmlformats.org/drawingml/2006/picture">
+                <pic:pic xmlns:pic="http://schemas.openxmlformats.org/drawingml/2006/picture">
+                  <pic:nvPicPr>
+                    <pic:cNvPr id="1" name=""/>
+                    <pic:cNvPicPr/>
+                  </pic:nvPicPr>
+                  <pic:blipFill>
+                    <a:blip r:embed="rId9"/>
+                    <a:stretch>
+                      <a:fillRect/>
+                    </a:stretch>
+                  </pic:blipFill>
+                  <pic:spPr>
+                    <a:xfrm>
+                      <a:off x="0" y="0"/>
+                      <a:ext cx="1313607" cy="1853251"/>
+                    </a:xfrm>
+                    <a:prstGeom prst="rect">
+                      <a:avLst/>
+                    </a:prstGeom>
+                  </pic:spPr>
+                </pic:pic>
+              </a:graphicData>
+            </a:graphic>
+          </wp:inline>
+        </w:drawing>
+      </w:r>
+      <w:r>
+        <w:tab/>
+      </w:r>
+      <w:r>
+        <w:tab/>
+      </w:r>
+      <w:r>
+        <w:tab/>
+      </w:r>
+      <w:r>
+        <w:rPr>
+          <w:noProof/>
+        </w:rPr>
+        <w:drawing>
+          <wp:inline distT="0" distB="0" distL="0" distR="0" wp14:anchorId="5A814373" wp14:editId="2C05790E">
+            <wp:extent cx="1303020" cy="2015136"/>
+            <wp:effectExtent l="0" t="0" r="0" b="4445"/>
+            <wp:docPr id="6" name="Picture 6"/>
+            <wp:cNvGraphicFramePr>
+              <a:graphicFrameLocks xmlns:a="http://schemas.openxmlformats.org/drawingml/2006/main" noChangeAspect="1"/>
+            </wp:cNvGraphicFramePr>
+            <a:graphic xmlns:a="http://schemas.openxmlformats.org/drawingml/2006/main">
+              <a:graphicData uri="http://schemas.openxmlformats.org/drawingml/2006/picture">
+                <pic:pic xmlns:pic="http://schemas.openxmlformats.org/drawingml/2006/picture">
+                  <pic:nvPicPr>
+                    <pic:cNvPr id="1" name=""/>
+                    <pic:cNvPicPr/>
+                  </pic:nvPicPr>
+                  <pic:blipFill>
+                    <a:blip r:embed="rId10"/>
+                    <a:stretch>
+                      <a:fillRect/>
+                    </a:stretch>
+                  </pic:blipFill>
+                  <pic:spPr>
+                    <a:xfrm>
+                      <a:off x="0" y="0"/>
+                      <a:ext cx="1305468" cy="2018923"/>
+                    </a:xfrm>
+                    <a:prstGeom prst="rect">
+                      <a:avLst/>
+                    </a:prstGeom>
+                  </pic:spPr>
+                </pic:pic>
+              </a:graphicData>
+            </a:graphic>
+          </wp:inline>
+        </w:drawing>
+      </w:r>
+    </w:p>
+    <w:p/>
+    <w:p>
+      <w:r>
+        <w:t>It’s</w:t>
+      </w:r>
+      <w:r>
+        <w:t xml:space="preserve"> clear from the 5th generation that the minimum distance is 21 and 034210 can be one of the possible </w:t>
+      </w:r>
+      <w:r>
+        <w:t>solutions.</w:t>
+      </w:r>
+    </w:p>
+    <w:p/>
+    <w:p/>
     <w:sectPr>
       <w:pgSz w:w="12240" w:h="15840"/>
       <w:pgMar w:top="1440" w:right="1440" w:bottom="1440" w:left="1440" w:header="720" w:footer="720" w:gutter="0"/>
@@ -46,6 +1450,103 @@
     </w:sectPr>
   </w:body>
 </w:document>
+</file>
+
+<file path=word/numbering.xml><?xml version="1.0" encoding="utf-8"?>
+<w:numbering xmlns:wpc="http://schemas.microsoft.com/office/word/2010/wordprocessingCanvas" xmlns:cx="http://schemas.microsoft.com/office/drawing/2014/chartex" xmlns:cx1="http://schemas.microsoft.com/office/drawing/2015/9/8/chartex" xmlns:cx2="http://schemas.microsoft.com/office/drawing/2015/10/21/chartex" xmlns:cx3="http://schemas.microsoft.com/office/drawing/2016/5/9/chartex" xmlns:cx4="http://schemas.microsoft.com/office/drawing/2016/5/10/chartex" xmlns:cx5="http://schemas.microsoft.com/office/drawing/2016/5/11/chartex" xmlns:cx6="http://schemas.microsoft.com/office/drawing/2016/5/12/chartex" xmlns:cx7="http://schemas.microsoft.com/office/drawing/2016/5/13/chartex" xmlns:cx8="http://schemas.microsoft.com/office/drawing/2016/5/14/chartex" xmlns:mc="http://schemas.openxmlformats.org/markup-compatibility/2006" xmlns:aink="http://schemas.microsoft.com/office/drawing/2016/ink" xmlns:am3d="http://schemas.microsoft.com/office/drawing/2017/model3d" xmlns:o="urn:schemas-microsoft-com:office:office" xmlns:r="http://schemas.openxmlformats.org/officeDocument/2006/relationships" xmlns:m="http://schemas.openxmlformats.org/officeDocument/2006/math" xmlns:v="urn:schemas-microsoft-com:vml" xmlns:wp14="http://schemas.microsoft.com/office/word/2010/wordprocessingDrawing" xmlns:wp="http://schemas.openxmlformats.org/drawingml/2006/wordprocessingDrawing" xmlns:w10="urn:schemas-microsoft-com:office:word" xmlns:w="http://schemas.openxmlformats.org/wordprocessingml/2006/main" xmlns:w14="http://schemas.microsoft.com/office/word/2010/wordml" xmlns:w15="http://schemas.microsoft.com/office/word/2012/wordml" xmlns:w16cex="http://schemas.microsoft.com/office/word/2018/wordml/cex" xmlns:w16cid="http://schemas.microsoft.com/office/word/2016/wordml/cid" xmlns:w16="http://schemas.microsoft.com/office/word/2018/wordml" xmlns:w16se="http://schemas.microsoft.com/office/word/2015/wordml/symex" xmlns:wpg="http://schemas.microsoft.com/office/word/2010/wordprocessingGroup" xmlns:wpi="http://schemas.microsoft.com/office/word/2010/wordprocessingInk" xmlns:wne="http://schemas.microsoft.com/office/word/2006/wordml" xmlns:wps="http://schemas.microsoft.com/office/word/2010/wordprocessingShape" mc:Ignorable="w14 w15 w16se w16cid w16 w16cex wp14">
+  <w:abstractNum w:abstractNumId="0" w15:restartNumberingAfterBreak="0">
+    <w:nsid w:val="2AB11593"/>
+    <w:multiLevelType w:val="hybridMultilevel"/>
+    <w:tmpl w:val="F8BE3348"/>
+    <w:lvl w:ilvl="0" w:tplc="0409000F">
+      <w:start w:val="1"/>
+      <w:numFmt w:val="decimal"/>
+      <w:lvlText w:val="%1."/>
+      <w:lvlJc w:val="left"/>
+      <w:pPr>
+        <w:ind w:left="720" w:hanging="360"/>
+      </w:pPr>
+      <w:rPr>
+        <w:rFonts w:hint="default"/>
+      </w:rPr>
+    </w:lvl>
+    <w:lvl w:ilvl="1" w:tplc="04090019">
+      <w:start w:val="1"/>
+      <w:numFmt w:val="lowerLetter"/>
+      <w:lvlText w:val="%2."/>
+      <w:lvlJc w:val="left"/>
+      <w:pPr>
+        <w:ind w:left="1440" w:hanging="360"/>
+      </w:pPr>
+    </w:lvl>
+    <w:lvl w:ilvl="2" w:tplc="0409001B" w:tentative="1">
+      <w:start w:val="1"/>
+      <w:numFmt w:val="lowerRoman"/>
+      <w:lvlText w:val="%3."/>
+      <w:lvlJc w:val="right"/>
+      <w:pPr>
+        <w:ind w:left="2160" w:hanging="180"/>
+      </w:pPr>
+    </w:lvl>
+    <w:lvl w:ilvl="3" w:tplc="0409000F" w:tentative="1">
+      <w:start w:val="1"/>
+      <w:numFmt w:val="decimal"/>
+      <w:lvlText w:val="%4."/>
+      <w:lvlJc w:val="left"/>
+      <w:pPr>
+        <w:ind w:left="2880" w:hanging="360"/>
+      </w:pPr>
+    </w:lvl>
+    <w:lvl w:ilvl="4" w:tplc="04090019" w:tentative="1">
+      <w:start w:val="1"/>
+      <w:numFmt w:val="lowerLetter"/>
+      <w:lvlText w:val="%5."/>
+      <w:lvlJc w:val="left"/>
+      <w:pPr>
+        <w:ind w:left="3600" w:hanging="360"/>
+      </w:pPr>
+    </w:lvl>
+    <w:lvl w:ilvl="5" w:tplc="0409001B" w:tentative="1">
+      <w:start w:val="1"/>
+      <w:numFmt w:val="lowerRoman"/>
+      <w:lvlText w:val="%6."/>
+      <w:lvlJc w:val="right"/>
+      <w:pPr>
+        <w:ind w:left="4320" w:hanging="180"/>
+      </w:pPr>
+    </w:lvl>
+    <w:lvl w:ilvl="6" w:tplc="0409000F" w:tentative="1">
+      <w:start w:val="1"/>
+      <w:numFmt w:val="decimal"/>
+      <w:lvlText w:val="%7."/>
+      <w:lvlJc w:val="left"/>
+      <w:pPr>
+        <w:ind w:left="5040" w:hanging="360"/>
+      </w:pPr>
+    </w:lvl>
+    <w:lvl w:ilvl="7" w:tplc="04090019" w:tentative="1">
+      <w:start w:val="1"/>
+      <w:numFmt w:val="lowerLetter"/>
+      <w:lvlText w:val="%8."/>
+      <w:lvlJc w:val="left"/>
+      <w:pPr>
+        <w:ind w:left="5760" w:hanging="360"/>
+      </w:pPr>
+    </w:lvl>
+    <w:lvl w:ilvl="8" w:tplc="0409001B" w:tentative="1">
+      <w:start w:val="1"/>
+      <w:numFmt w:val="lowerRoman"/>
+      <w:lvlText w:val="%9."/>
+      <w:lvlJc w:val="right"/>
+      <w:pPr>
+        <w:ind w:left="6480" w:hanging="180"/>
+      </w:pPr>
+    </w:lvl>
+  </w:abstractNum>
+  <w:num w:numId="1">
+    <w:abstractNumId w:val="0"/>
+  </w:num>
+</w:numbering>
 </file>
 
 <file path=word/styles.xml><?xml version="1.0" encoding="utf-8"?>
@@ -478,6 +1979,192 @@
     <w:semiHidden/>
     <w:unhideWhenUsed/>
   </w:style>
+  <w:style w:type="paragraph" w:styleId="ListParagraph">
+    <w:name w:val="List Paragraph"/>
+    <w:basedOn w:val="Normal"/>
+    <w:uiPriority w:val="34"/>
+    <w:qFormat/>
+    <w:rsid w:val="00FA090A"/>
+    <w:pPr>
+      <w:ind w:left="720"/>
+      <w:contextualSpacing/>
+    </w:pPr>
+  </w:style>
+  <w:style w:type="table" w:styleId="TableGrid">
+    <w:name w:val="Table Grid"/>
+    <w:basedOn w:val="TableNormal"/>
+    <w:uiPriority w:val="39"/>
+    <w:rsid w:val="00F65197"/>
+    <w:pPr>
+      <w:spacing w:after="0" w:line="240" w:lineRule="auto"/>
+    </w:pPr>
+    <w:tblPr>
+      <w:tblBorders>
+        <w:top w:val="single" w:sz="4" w:space="0" w:color="auto"/>
+        <w:left w:val="single" w:sz="4" w:space="0" w:color="auto"/>
+        <w:bottom w:val="single" w:sz="4" w:space="0" w:color="auto"/>
+        <w:right w:val="single" w:sz="4" w:space="0" w:color="auto"/>
+        <w:insideH w:val="single" w:sz="4" w:space="0" w:color="auto"/>
+        <w:insideV w:val="single" w:sz="4" w:space="0" w:color="auto"/>
+      </w:tblBorders>
+    </w:tblPr>
+  </w:style>
+  <w:style w:type="table" w:styleId="PlainTable1">
+    <w:name w:val="Plain Table 1"/>
+    <w:basedOn w:val="TableNormal"/>
+    <w:uiPriority w:val="41"/>
+    <w:rsid w:val="00F65197"/>
+    <w:pPr>
+      <w:spacing w:after="0" w:line="240" w:lineRule="auto"/>
+    </w:pPr>
+    <w:tblPr>
+      <w:tblStyleRowBandSize w:val="1"/>
+      <w:tblStyleColBandSize w:val="1"/>
+      <w:tblBorders>
+        <w:top w:val="single" w:sz="4" w:space="0" w:color="BFBFBF" w:themeColor="background1" w:themeShade="BF"/>
+        <w:left w:val="single" w:sz="4" w:space="0" w:color="BFBFBF" w:themeColor="background1" w:themeShade="BF"/>
+        <w:bottom w:val="single" w:sz="4" w:space="0" w:color="BFBFBF" w:themeColor="background1" w:themeShade="BF"/>
+        <w:right w:val="single" w:sz="4" w:space="0" w:color="BFBFBF" w:themeColor="background1" w:themeShade="BF"/>
+        <w:insideH w:val="single" w:sz="4" w:space="0" w:color="BFBFBF" w:themeColor="background1" w:themeShade="BF"/>
+        <w:insideV w:val="single" w:sz="4" w:space="0" w:color="BFBFBF" w:themeColor="background1" w:themeShade="BF"/>
+      </w:tblBorders>
+    </w:tblPr>
+    <w:tblStylePr w:type="firstRow">
+      <w:rPr>
+        <w:b/>
+        <w:bCs/>
+      </w:rPr>
+    </w:tblStylePr>
+    <w:tblStylePr w:type="lastRow">
+      <w:rPr>
+        <w:b/>
+        <w:bCs/>
+      </w:rPr>
+      <w:tblPr/>
+      <w:tcPr>
+        <w:tcBorders>
+          <w:top w:val="double" w:sz="4" w:space="0" w:color="BFBFBF" w:themeColor="background1" w:themeShade="BF"/>
+        </w:tcBorders>
+      </w:tcPr>
+    </w:tblStylePr>
+    <w:tblStylePr w:type="firstCol">
+      <w:rPr>
+        <w:b/>
+        <w:bCs/>
+      </w:rPr>
+    </w:tblStylePr>
+    <w:tblStylePr w:type="lastCol">
+      <w:rPr>
+        <w:b/>
+        <w:bCs/>
+      </w:rPr>
+    </w:tblStylePr>
+    <w:tblStylePr w:type="band1Vert">
+      <w:tblPr/>
+      <w:tcPr>
+        <w:shd w:val="clear" w:color="auto" w:fill="F2F2F2" w:themeFill="background1" w:themeFillShade="F2"/>
+      </w:tcPr>
+    </w:tblStylePr>
+    <w:tblStylePr w:type="band1Horz">
+      <w:tblPr/>
+      <w:tcPr>
+        <w:shd w:val="clear" w:color="auto" w:fill="F2F2F2" w:themeFill="background1" w:themeFillShade="F2"/>
+      </w:tcPr>
+    </w:tblStylePr>
+  </w:style>
+  <w:style w:type="table" w:styleId="PlainTable3">
+    <w:name w:val="Plain Table 3"/>
+    <w:basedOn w:val="TableNormal"/>
+    <w:uiPriority w:val="43"/>
+    <w:rsid w:val="00F65197"/>
+    <w:pPr>
+      <w:spacing w:after="0" w:line="240" w:lineRule="auto"/>
+    </w:pPr>
+    <w:tblPr>
+      <w:tblStyleRowBandSize w:val="1"/>
+      <w:tblStyleColBandSize w:val="1"/>
+    </w:tblPr>
+    <w:tblStylePr w:type="firstRow">
+      <w:rPr>
+        <w:b/>
+        <w:bCs/>
+        <w:caps/>
+      </w:rPr>
+      <w:tblPr/>
+      <w:tcPr>
+        <w:tcBorders>
+          <w:bottom w:val="single" w:sz="4" w:space="0" w:color="7F7F7F" w:themeColor="text1" w:themeTint="80"/>
+        </w:tcBorders>
+      </w:tcPr>
+    </w:tblStylePr>
+    <w:tblStylePr w:type="lastRow">
+      <w:rPr>
+        <w:b/>
+        <w:bCs/>
+        <w:caps/>
+      </w:rPr>
+      <w:tblPr/>
+      <w:tcPr>
+        <w:tcBorders>
+          <w:top w:val="nil"/>
+        </w:tcBorders>
+      </w:tcPr>
+    </w:tblStylePr>
+    <w:tblStylePr w:type="firstCol">
+      <w:rPr>
+        <w:b/>
+        <w:bCs/>
+        <w:caps/>
+      </w:rPr>
+      <w:tblPr/>
+      <w:tcPr>
+        <w:tcBorders>
+          <w:right w:val="single" w:sz="4" w:space="0" w:color="7F7F7F" w:themeColor="text1" w:themeTint="80"/>
+        </w:tcBorders>
+      </w:tcPr>
+    </w:tblStylePr>
+    <w:tblStylePr w:type="lastCol">
+      <w:rPr>
+        <w:b/>
+        <w:bCs/>
+        <w:caps/>
+      </w:rPr>
+      <w:tblPr/>
+      <w:tcPr>
+        <w:tcBorders>
+          <w:left w:val="nil"/>
+        </w:tcBorders>
+      </w:tcPr>
+    </w:tblStylePr>
+    <w:tblStylePr w:type="band1Vert">
+      <w:tblPr/>
+      <w:tcPr>
+        <w:shd w:val="clear" w:color="auto" w:fill="F2F2F2" w:themeFill="background1" w:themeFillShade="F2"/>
+      </w:tcPr>
+    </w:tblStylePr>
+    <w:tblStylePr w:type="band1Horz">
+      <w:tblPr/>
+      <w:tcPr>
+        <w:shd w:val="clear" w:color="auto" w:fill="F2F2F2" w:themeFill="background1" w:themeFillShade="F2"/>
+      </w:tcPr>
+    </w:tblStylePr>
+    <w:tblStylePr w:type="neCell">
+      <w:tblPr/>
+      <w:tcPr>
+        <w:tcBorders>
+          <w:left w:val="nil"/>
+        </w:tcBorders>
+      </w:tcPr>
+    </w:tblStylePr>
+    <w:tblStylePr w:type="nwCell">
+      <w:tblPr/>
+      <w:tcPr>
+        <w:tcBorders>
+          <w:right w:val="nil"/>
+        </w:tcBorders>
+      </w:tcPr>
+    </w:tblStylePr>
+  </w:style>
 </w:styles>
 </file>
 

</xml_diff>